<commit_message>
Update the word file
</commit_message>
<xml_diff>
--- a/Information_About_Data.docx
+++ b/Information_About_Data.docx
@@ -157,7 +157,7 @@
           </w:tcPr>
           <w:p>
             <w:r>
-              <w:t>0018</w:t>
+              <w:t>0006</w:t>
             </w:r>
           </w:p>
         </w:tc>
@@ -167,7 +167,7 @@
           </w:tcPr>
           <w:p>
             <w:r>
-              <w:t>23</w:t>
+              <w:t>6</w:t>
             </w:r>
           </w:p>
         </w:tc>
@@ -177,7 +177,7 @@
           </w:tcPr>
           <w:p>
             <w:r>
-              <w:t>11</w:t>
+              <w:t>5</w:t>
             </w:r>
           </w:p>
         </w:tc>
@@ -187,7 +187,7 @@
           </w:tcPr>
           <w:p>
             <w:r>
-              <w:t>12</w:t>
+              <w:t>1</w:t>
             </w:r>
           </w:p>
         </w:tc>
@@ -197,7 +197,7 @@
           </w:tcPr>
           <w:p>
             <w:r>
-              <w:t>First 4</w:t>
+              <w:t>First 1</w:t>
             </w:r>
           </w:p>
         </w:tc>
@@ -219,7 +219,7 @@
           </w:tcPr>
           <w:p>
             <w:r>
-              <w:t>0006</w:t>
+              <w:t>0003</w:t>
             </w:r>
           </w:p>
         </w:tc>
@@ -229,7 +229,7 @@
           </w:tcPr>
           <w:p>
             <w:r>
-              <w:t>6</w:t>
+              <w:t>21</w:t>
             </w:r>
           </w:p>
         </w:tc>
@@ -239,7 +239,7 @@
           </w:tcPr>
           <w:p>
             <w:r>
-              <w:t>5</w:t>
+              <w:t>10</w:t>
             </w:r>
           </w:p>
         </w:tc>
@@ -249,7 +249,7 @@
           </w:tcPr>
           <w:p>
             <w:r>
-              <w:t>1</w:t>
+              <w:t>11</w:t>
             </w:r>
           </w:p>
         </w:tc>
@@ -259,7 +259,7 @@
           </w:tcPr>
           <w:p>
             <w:r>
-              <w:t>First 1</w:t>
+              <w:t>First 4</w:t>
             </w:r>
           </w:p>
         </w:tc>
@@ -281,7 +281,7 @@
           </w:tcPr>
           <w:p>
             <w:r>
-              <w:t>0003</w:t>
+              <w:t>0018</w:t>
             </w:r>
           </w:p>
         </w:tc>
@@ -291,7 +291,7 @@
           </w:tcPr>
           <w:p>
             <w:r>
-              <w:t>21</w:t>
+              <w:t>23</w:t>
             </w:r>
           </w:p>
         </w:tc>
@@ -301,7 +301,7 @@
           </w:tcPr>
           <w:p>
             <w:r>
-              <w:t>10</w:t>
+              <w:t>11</w:t>
             </w:r>
           </w:p>
         </w:tc>
@@ -311,7 +311,7 @@
           </w:tcPr>
           <w:p>
             <w:r>
-              <w:t>11</w:t>
+              <w:t>12</w:t>
             </w:r>
           </w:p>
         </w:tc>
@@ -335,60 +335,57 @@
             <w:r>
               <w:t>5</w:t>
             </w:r>
-          </w:p>
-        </w:tc>
-        <w:tc>
-          <w:tcPr>
-            <w:tcW w:w="2293" w:type="dxa"/>
-          </w:tcPr>
-          <w:p>
-            <w:r>
-              <w:t>0009</w:t>
-            </w:r>
-          </w:p>
-        </w:tc>
-        <w:tc>
-          <w:tcPr>
-            <w:tcW w:w="1623" w:type="dxa"/>
-          </w:tcPr>
-          <w:p>
-            <w:r>
-              <w:t>22</w:t>
-            </w:r>
-          </w:p>
-        </w:tc>
-        <w:tc>
-          <w:tcPr>
-            <w:tcW w:w="1746" w:type="dxa"/>
-          </w:tcPr>
-          <w:p>
-            <w:r>
-              <w:t>10</w:t>
-            </w:r>
-          </w:p>
-        </w:tc>
-        <w:tc>
-          <w:tcPr>
-            <w:tcW w:w="1572" w:type="dxa"/>
-          </w:tcPr>
-          <w:p>
-            <w:r>
-              <w:t>12</w:t>
-            </w:r>
-          </w:p>
-        </w:tc>
-        <w:tc>
-          <w:tcPr>
-            <w:tcW w:w="1572" w:type="dxa"/>
-          </w:tcPr>
-          <w:p>
-            <w:r>
-              <w:t>First</w:t>
-            </w:r>
             <w:bookmarkStart w:id="0" w:name="_GoBack"/>
             <w:bookmarkEnd w:id="0"/>
-            <w:r>
-              <w:t xml:space="preserve"> 2, Last 2</w:t>
+          </w:p>
+        </w:tc>
+        <w:tc>
+          <w:tcPr>
+            <w:tcW w:w="2293" w:type="dxa"/>
+          </w:tcPr>
+          <w:p>
+            <w:r>
+              <w:t>0009</w:t>
+            </w:r>
+          </w:p>
+        </w:tc>
+        <w:tc>
+          <w:tcPr>
+            <w:tcW w:w="1623" w:type="dxa"/>
+          </w:tcPr>
+          <w:p>
+            <w:r>
+              <w:t>22</w:t>
+            </w:r>
+          </w:p>
+        </w:tc>
+        <w:tc>
+          <w:tcPr>
+            <w:tcW w:w="1746" w:type="dxa"/>
+          </w:tcPr>
+          <w:p>
+            <w:r>
+              <w:t>10</w:t>
+            </w:r>
+          </w:p>
+        </w:tc>
+        <w:tc>
+          <w:tcPr>
+            <w:tcW w:w="1572" w:type="dxa"/>
+          </w:tcPr>
+          <w:p>
+            <w:r>
+              <w:t>12</w:t>
+            </w:r>
+          </w:p>
+        </w:tc>
+        <w:tc>
+          <w:tcPr>
+            <w:tcW w:w="1572" w:type="dxa"/>
+          </w:tcPr>
+          <w:p>
+            <w:r>
+              <w:t>First 2, Last 2</w:t>
             </w:r>
           </w:p>
         </w:tc>
@@ -476,10 +473,7 @@
         <w:jc w:val="both"/>
       </w:pPr>
       <w:r>
-        <w:t xml:space="preserve">     </w:t>
-      </w:r>
-      <w:r>
-        <w:t>1</w:t>
+        <w:t xml:space="preserve">     1</w:t>
       </w:r>
     </w:p>
     <w:p>

</xml_diff>